<commit_message>
made minor changes to the writeup for the Excel homework
</commit_message>
<xml_diff>
--- a/Excel Homework Analysis.docx
+++ b/Excel Homework Analysis.docx
@@ -20,12 +20,7 @@
         <w:ind w:firstLine="720"/>
       </w:pPr>
       <w:r>
-        <w:t>Without further analysis, any conclusions drawn here cannot be quantified. However, some comparisons can be made between different ca</w:t>
-      </w:r>
-      <w:bookmarkStart w:id="0" w:name="_GoBack"/>
-      <w:bookmarkEnd w:id="0"/>
-      <w:r>
-        <w:t>tegories, subcategories, and launch dates.</w:t>
+        <w:t>Without further analysis, any conclusions drawn here cannot be quantified. However, some comparisons can be made between different categories, subcategories, and launch dates.</w:t>
       </w:r>
       <w:r>
         <w:t xml:space="preserve"> </w:t>
@@ -84,7 +79,7 @@
         <w:t>.</w:t>
       </w:r>
       <w:r>
-        <w:t xml:space="preserve"> Further data on why campaigns are canceled or could provide insight into these patterns and determine when Kickstarter is most helpful.</w:t>
+        <w:t xml:space="preserve"> Further data on why campaigns are canceled could provide insight into these patterns and determine when Kickstarter is most helpful.</w:t>
       </w:r>
     </w:p>
     <w:p>
@@ -166,7 +161,13 @@
       </w:r>
       <w:proofErr w:type="gramEnd"/>
       <w:r>
-        <w:t xml:space="preserve"> subcategories consisted entirely of successful campaigns, whereas a significant number of </w:t>
+        <w:t xml:space="preserve"> subcategories consisted entirely of successful campaigns, whereas a significant </w:t>
+      </w:r>
+      <w:r>
+        <w:t>proportion</w:t>
+      </w:r>
+      <w:r>
+        <w:t xml:space="preserve"> of </w:t>
       </w:r>
       <w:r>
         <w:rPr>
@@ -274,7 +275,12 @@
         <w:t>film &amp; video</w:t>
       </w:r>
       <w:r>
-        <w:t xml:space="preserve">. The data are too granular to glean reliable conclusions among subcategories in this regard. For start dates, it can be observed that the months of February through May have higher success rates than others. December had the lowest success rate of any month. There appears to be a correlation between success rate and popularity of start dates. However, </w:t>
+        <w:t>. The data are too granular to glean reliable conclusions among subcategories in this regard. For start dates, it can be observed that the months of February through May have higher success rates than others. December had the lowest success rate of any month. There appears to be a correlation bet</w:t>
+      </w:r>
+      <w:bookmarkStart w:id="0" w:name="_GoBack"/>
+      <w:bookmarkEnd w:id="0"/>
+      <w:r>
+        <w:t xml:space="preserve">ween success rate and popularity of start dates. However, </w:t>
       </w:r>
       <w:r>
         <w:t>only speculation can tell whether one of these effects causes the other.</w:t>

</xml_diff>